<commit_message>
updated resume with summary
</commit_message>
<xml_diff>
--- a/Doc/DataEngineer/WesleyLauResume.docx
+++ b/Doc/DataEngineer/WesleyLauResume.docx
@@ -32,11 +32,11 @@
       <w:pPr>
         <w:jc w:val="center"/>
         <w:rPr>
-          <w:rFonts w:ascii="Calibri" w:hAnsi="Calibri" w:cs="Calibri"/>
-          <w:b/>
-          <w:smallCaps/>
-          <w:sz w:val="11"/>
-          <w:szCs w:val="8"/>
+          <w:rFonts w:ascii="Calibri" w:eastAsia="Roboto Light" w:hAnsi="Calibri" w:cs="Calibri"/>
+          <w:color w:val="0000FF"/>
+          <w:sz w:val="22"/>
+          <w:szCs w:val="22"/>
+          <w:u w:val="single"/>
         </w:rPr>
       </w:pPr>
       <w:r>
@@ -161,6 +161,45 @@
     </w:p>
     <w:p>
       <w:pPr>
+        <w:pBdr>
+          <w:bottom w:val="single" w:sz="6" w:space="1" w:color="auto"/>
+        </w:pBdr>
+        <w:rPr>
+          <w:rFonts w:ascii="Calibri" w:hAnsi="Calibri" w:cs="Calibri"/>
+          <w:b/>
+          <w:smallCaps/>
+        </w:rPr>
+      </w:pPr>
+      <w:r>
+        <w:rPr>
+          <w:rFonts w:ascii="Calibri" w:hAnsi="Calibri" w:cs="Calibri"/>
+          <w:b/>
+          <w:smallCaps/>
+        </w:rPr>
+        <w:t xml:space="preserve">Professional </w:t>
+      </w:r>
+      <w:r>
+        <w:rPr>
+          <w:rFonts w:ascii="Calibri" w:hAnsi="Calibri" w:cs="Calibri"/>
+          <w:b/>
+          <w:smallCaps/>
+        </w:rPr>
+        <w:t>Summary</w:t>
+      </w:r>
+      <w:r>
+        <w:rPr>
+          <w:rFonts w:ascii="Calibri" w:hAnsi="Calibri" w:cs="Calibri"/>
+          <w:b/>
+          <w:bCs/>
+          <w:smallCaps/>
+          <w:sz w:val="22"/>
+          <w:szCs w:val="20"/>
+        </w:rPr>
+        <w:tab/>
+      </w:r>
+    </w:p>
+    <w:p>
+      <w:pPr>
         <w:rPr>
           <w:rFonts w:ascii="Calibri" w:hAnsi="Calibri" w:cs="Calibri"/>
           <w:b/>
@@ -184,11 +223,45 @@
       <w:r>
         <w:rPr>
           <w:rFonts w:ascii="Calibri" w:hAnsi="Calibri" w:cs="Calibri"/>
+          <w:color w:val="000000" w:themeColor="text1"/>
+          <w:sz w:val="20"/>
+        </w:rPr>
+        <w:t>Data Engineer with 6+ years of experience building scalable ETL pipelines and data warehouses using AWS, Python (PySpark), and SQL. Proven expertise in process automation, cost reduction, and leveraging big data technologies like Neo4j to support advanced analytics.</w:t>
+      </w:r>
+    </w:p>
+    <w:p>
+      <w:pPr>
+        <w:pBdr>
+          <w:bottom w:val="single" w:sz="6" w:space="1" w:color="auto"/>
+        </w:pBdr>
+        <w:rPr>
+          <w:rFonts w:ascii="Calibri" w:hAnsi="Calibri" w:cs="Calibri"/>
           <w:b/>
           <w:smallCaps/>
         </w:rPr>
+      </w:pPr>
+    </w:p>
+    <w:p>
+      <w:pPr>
+        <w:pBdr>
+          <w:bottom w:val="single" w:sz="6" w:space="1" w:color="auto"/>
+        </w:pBdr>
+        <w:rPr>
+          <w:rFonts w:ascii="Calibri" w:hAnsi="Calibri" w:cs="Calibri"/>
+          <w:b/>
+          <w:smallCaps/>
+        </w:rPr>
+      </w:pPr>
+      <w:bookmarkStart w:id="0" w:name="_Hlk206845418"/>
+      <w:r>
+        <w:rPr>
+          <w:rFonts w:ascii="Calibri" w:hAnsi="Calibri" w:cs="Calibri"/>
+          <w:b/>
+          <w:smallCaps/>
+        </w:rPr>
         <w:t>Professional Experience</w:t>
       </w:r>
+      <w:bookmarkEnd w:id="0"/>
       <w:r>
         <w:rPr>
           <w:rFonts w:ascii="Calibri" w:hAnsi="Calibri" w:cs="Calibri"/>
@@ -267,6 +340,16 @@
       <w:r>
         <w:rPr>
           <w:rFonts w:ascii="Calibri" w:hAnsi="Calibri" w:cs="Calibri"/>
+          <w:b/>
+          <w:smallCaps/>
+          <w:sz w:val="22"/>
+          <w:szCs w:val="20"/>
+        </w:rPr>
+        <w:t xml:space="preserve">November </w:t>
+      </w:r>
+      <w:r>
+        <w:rPr>
+          <w:rFonts w:ascii="Calibri" w:hAnsi="Calibri" w:cs="Calibri"/>
           <w:sz w:val="22"/>
           <w:szCs w:val="20"/>
         </w:rPr>
@@ -286,7 +369,23 @@
           <w:sz w:val="22"/>
           <w:szCs w:val="20"/>
         </w:rPr>
-        <w:t xml:space="preserve"> – </w:t>
+        <w:t xml:space="preserve"> –</w:t>
+      </w:r>
+      <w:r>
+        <w:rPr>
+          <w:rFonts w:ascii="Calibri" w:hAnsi="Calibri" w:cs="Calibri"/>
+          <w:sz w:val="22"/>
+          <w:szCs w:val="20"/>
+        </w:rPr>
+        <w:t xml:space="preserve"> January</w:t>
+      </w:r>
+      <w:r>
+        <w:rPr>
+          <w:rFonts w:ascii="Calibri" w:hAnsi="Calibri" w:cs="Calibri"/>
+          <w:sz w:val="22"/>
+          <w:szCs w:val="20"/>
+        </w:rPr>
+        <w:t xml:space="preserve"> </w:t>
       </w:r>
       <w:r>
         <w:rPr>
@@ -307,6 +406,7 @@
           <w:szCs w:val="24"/>
         </w:rPr>
       </w:pPr>
+      <w:bookmarkStart w:id="1" w:name="_Hlk206845277"/>
       <w:r>
         <w:rPr>
           <w:color w:val="000000" w:themeColor="text1"/>
@@ -355,6 +455,7 @@
         </w:rPr>
         <w:t xml:space="preserve"> data accessibility and scalability.</w:t>
       </w:r>
+      <w:bookmarkEnd w:id="1"/>
     </w:p>
     <w:p>
       <w:pPr>
@@ -607,6 +708,17 @@
       <w:r>
         <w:rPr>
           <w:rFonts w:ascii="Calibri" w:hAnsi="Calibri" w:cs="Calibri"/>
+          <w:b/>
+          <w:smallCaps/>
+          <w:color w:val="000000" w:themeColor="text1"/>
+          <w:sz w:val="22"/>
+          <w:szCs w:val="20"/>
+        </w:rPr>
+        <w:t xml:space="preserve">May </w:t>
+      </w:r>
+      <w:r>
+        <w:rPr>
+          <w:rFonts w:ascii="Calibri" w:hAnsi="Calibri" w:cs="Calibri"/>
           <w:color w:val="000000" w:themeColor="text1"/>
           <w:sz w:val="22"/>
           <w:szCs w:val="20"/>
@@ -629,7 +741,25 @@
           <w:sz w:val="22"/>
           <w:szCs w:val="20"/>
         </w:rPr>
-        <w:t xml:space="preserve"> – 20</w:t>
+        <w:t xml:space="preserve"> – </w:t>
+      </w:r>
+      <w:r>
+        <w:rPr>
+          <w:rFonts w:ascii="Calibri" w:hAnsi="Calibri" w:cs="Calibri"/>
+          <w:color w:val="000000" w:themeColor="text1"/>
+          <w:sz w:val="22"/>
+          <w:szCs w:val="20"/>
+        </w:rPr>
+        <w:t xml:space="preserve">August </w:t>
+      </w:r>
+      <w:r>
+        <w:rPr>
+          <w:rFonts w:ascii="Calibri" w:hAnsi="Calibri" w:cs="Calibri"/>
+          <w:color w:val="000000" w:themeColor="text1"/>
+          <w:sz w:val="22"/>
+          <w:szCs w:val="20"/>
+        </w:rPr>
+        <w:t>20</w:t>
       </w:r>
       <w:r>
         <w:rPr>
@@ -808,7 +938,7 @@
           <w:szCs w:val="24"/>
         </w:rPr>
       </w:pPr>
-      <w:bookmarkStart w:id="0" w:name="_Hlk191468301"/>
+      <w:bookmarkStart w:id="2" w:name="_Hlk191468301"/>
       <w:r>
         <w:rPr>
           <w:color w:val="000000" w:themeColor="text1"/>
@@ -881,7 +1011,7 @@
         </w:rPr>
         <w:t xml:space="preserve"> help start 2 initiatives. </w:t>
       </w:r>
-      <w:bookmarkEnd w:id="0"/>
+      <w:bookmarkEnd w:id="2"/>
     </w:p>
     <w:p>
       <w:pPr>
@@ -933,10 +1063,52 @@
       <w:r>
         <w:rPr>
           <w:rFonts w:ascii="Calibri" w:hAnsi="Calibri" w:cs="Calibri"/>
-          <w:sz w:val="22"/>
-          <w:szCs w:val="20"/>
-        </w:rPr>
-        <w:t>2018 – 2021</w:t>
+          <w:b/>
+          <w:smallCaps/>
+          <w:sz w:val="22"/>
+          <w:szCs w:val="20"/>
+        </w:rPr>
+        <w:t xml:space="preserve"> August </w:t>
+      </w:r>
+      <w:r>
+        <w:rPr>
+          <w:rFonts w:ascii="Calibri" w:hAnsi="Calibri" w:cs="Calibri"/>
+          <w:sz w:val="22"/>
+          <w:szCs w:val="20"/>
+        </w:rPr>
+        <w:t xml:space="preserve">2018 </w:t>
+      </w:r>
+      <w:r>
+        <w:rPr>
+          <w:rFonts w:ascii="Calibri" w:hAnsi="Calibri" w:cs="Calibri"/>
+          <w:sz w:val="22"/>
+          <w:szCs w:val="20"/>
+        </w:rPr>
+        <w:t xml:space="preserve">– </w:t>
+      </w:r>
+      <w:r>
+        <w:rPr>
+          <w:rFonts w:ascii="Calibri" w:hAnsi="Calibri" w:cs="Calibri"/>
+          <w:sz w:val="22"/>
+          <w:szCs w:val="20"/>
+        </w:rPr>
+        <w:t>May</w:t>
+      </w:r>
+      <w:r>
+        <w:rPr>
+          <w:rFonts w:ascii="Calibri" w:hAnsi="Calibri" w:cs="Calibri"/>
+          <w:sz w:val="22"/>
+          <w:szCs w:val="20"/>
+        </w:rPr>
+        <w:t xml:space="preserve"> </w:t>
+      </w:r>
+      <w:r>
+        <w:rPr>
+          <w:rFonts w:ascii="Calibri" w:hAnsi="Calibri" w:cs="Calibri"/>
+          <w:sz w:val="22"/>
+          <w:szCs w:val="20"/>
+        </w:rPr>
+        <w:t>2021</w:t>
       </w:r>
     </w:p>
     <w:p>
@@ -1417,7 +1589,15 @@
           <w:b/>
           <w:smallCaps/>
         </w:rPr>
-        <w:t>Skill and Certification</w:t>
+        <w:t xml:space="preserve">Technical </w:t>
+      </w:r>
+      <w:r>
+        <w:rPr>
+          <w:rFonts w:ascii="Calibri" w:hAnsi="Calibri" w:cs="Calibri"/>
+          <w:b/>
+          <w:smallCaps/>
+        </w:rPr>
+        <w:t>Skill</w:t>
       </w:r>
     </w:p>
     <w:p>
@@ -1435,174 +1615,265 @@
     </w:p>
     <w:p>
       <w:pPr>
-        <w:rPr>
-          <w:rFonts w:ascii="Calibri" w:hAnsi="Calibri" w:cs="Calibri"/>
-          <w:b/>
-          <w:sz w:val="20"/>
-          <w:szCs w:val="20"/>
-        </w:rPr>
-      </w:pPr>
-      <w:r>
-        <w:rPr>
-          <w:rFonts w:ascii="Calibri" w:hAnsi="Calibri" w:cs="Calibri"/>
-          <w:b/>
-          <w:sz w:val="20"/>
-          <w:szCs w:val="20"/>
-        </w:rPr>
-        <w:t xml:space="preserve">Technical </w:t>
-      </w:r>
-      <w:r>
-        <w:rPr>
-          <w:rFonts w:ascii="Calibri" w:hAnsi="Calibri" w:cs="Calibri"/>
-          <w:b/>
-          <w:sz w:val="20"/>
-          <w:szCs w:val="20"/>
-        </w:rPr>
-        <w:t>Skills</w:t>
-      </w:r>
-      <w:r>
-        <w:rPr>
-          <w:rFonts w:ascii="Calibri" w:hAnsi="Calibri" w:cs="Calibri"/>
-          <w:sz w:val="20"/>
-          <w:szCs w:val="20"/>
-        </w:rPr>
-        <w:t>: Data Warehouse, ETL/</w:t>
-      </w:r>
-      <w:r>
-        <w:rPr>
-          <w:rFonts w:ascii="Calibri" w:hAnsi="Calibri" w:cs="Calibri"/>
-          <w:sz w:val="20"/>
-          <w:szCs w:val="20"/>
-        </w:rPr>
-        <w:t xml:space="preserve"> </w:t>
-      </w:r>
-      <w:r>
-        <w:rPr>
-          <w:rFonts w:ascii="Calibri" w:hAnsi="Calibri" w:cs="Calibri"/>
-          <w:sz w:val="20"/>
-          <w:szCs w:val="20"/>
-        </w:rPr>
-        <w:t>ELT, Change</w:t>
-      </w:r>
-      <w:r>
-        <w:rPr>
-          <w:rFonts w:ascii="Calibri" w:hAnsi="Calibri" w:cs="Calibri"/>
-          <w:sz w:val="20"/>
-          <w:szCs w:val="20"/>
-        </w:rPr>
-        <w:t xml:space="preserve"> Management, Data Governance </w:t>
-      </w:r>
-    </w:p>
-    <w:p>
-      <w:pPr>
-        <w:rPr>
-          <w:rFonts w:ascii="Calibri" w:hAnsi="Calibri" w:cs="Calibri"/>
-          <w:sz w:val="20"/>
-          <w:szCs w:val="20"/>
-        </w:rPr>
-      </w:pPr>
-      <w:r>
-        <w:rPr>
-          <w:rFonts w:ascii="Calibri" w:hAnsi="Calibri" w:cs="Calibri"/>
-          <w:b/>
-          <w:sz w:val="20"/>
-          <w:szCs w:val="20"/>
-        </w:rPr>
-        <w:t>Tools and software</w:t>
-      </w:r>
-      <w:r>
-        <w:rPr>
-          <w:rFonts w:ascii="Calibri" w:hAnsi="Calibri" w:cs="Calibri"/>
-          <w:sz w:val="20"/>
-          <w:szCs w:val="20"/>
-        </w:rPr>
-        <w:t xml:space="preserve">: </w:t>
-      </w:r>
-      <w:r>
-        <w:rPr>
-          <w:rFonts w:ascii="Calibri" w:hAnsi="Calibri" w:cs="Calibri"/>
-          <w:sz w:val="20"/>
-          <w:szCs w:val="20"/>
-        </w:rPr>
-        <w:t xml:space="preserve">Python (PySpark, dbt, Pandas, </w:t>
-      </w:r>
-      <w:r>
-        <w:rPr>
-          <w:rFonts w:ascii="Calibri" w:hAnsi="Calibri" w:cs="Calibri"/>
-          <w:sz w:val="20"/>
-          <w:szCs w:val="20"/>
-        </w:rPr>
-        <w:t>SQLAlchemy</w:t>
-      </w:r>
-      <w:r>
-        <w:rPr>
-          <w:rFonts w:ascii="Calibri" w:hAnsi="Calibri" w:cs="Calibri"/>
-          <w:sz w:val="20"/>
-          <w:szCs w:val="20"/>
-        </w:rPr>
-        <w:t xml:space="preserve">), </w:t>
-      </w:r>
-      <w:r>
-        <w:rPr>
-          <w:rFonts w:ascii="Calibri" w:hAnsi="Calibri" w:cs="Calibri"/>
-          <w:sz w:val="20"/>
-          <w:szCs w:val="20"/>
-        </w:rPr>
-        <w:t xml:space="preserve">PL/SQL, T-SQL, </w:t>
-      </w:r>
-      <w:r>
-        <w:rPr>
-          <w:rFonts w:ascii="Calibri" w:hAnsi="Calibri" w:cs="Calibri"/>
-          <w:sz w:val="20"/>
-          <w:szCs w:val="20"/>
-        </w:rPr>
-        <w:t xml:space="preserve">RDBMS (SQL Server, Postgres, Oracle, MySQL), Non-structural data store (MongoDB, Neo4j, XML, Json), </w:t>
-      </w:r>
-      <w:r>
-        <w:rPr>
-          <w:rFonts w:ascii="Calibri" w:hAnsi="Calibri" w:cs="Calibri"/>
-          <w:sz w:val="20"/>
-          <w:szCs w:val="20"/>
-        </w:rPr>
-        <w:t xml:space="preserve">Node JS, </w:t>
-      </w:r>
-      <w:r>
-        <w:rPr>
-          <w:rFonts w:ascii="Calibri" w:hAnsi="Calibri" w:cs="Calibri"/>
-          <w:sz w:val="20"/>
-          <w:szCs w:val="20"/>
-        </w:rPr>
-        <w:t>Tableau, Power BI, Excel, AWS, Git, Docker, Jira</w:t>
-      </w:r>
-    </w:p>
-    <w:p>
-      <w:pPr>
-        <w:rPr>
-          <w:rFonts w:ascii="Calibri" w:hAnsi="Calibri" w:cs="Calibri"/>
-          <w:sz w:val="22"/>
-          <w:szCs w:val="20"/>
-        </w:rPr>
-      </w:pPr>
-      <w:r>
-        <w:rPr>
-          <w:rFonts w:ascii="Calibri" w:hAnsi="Calibri" w:cs="Calibri"/>
-          <w:b/>
-          <w:sz w:val="20"/>
-          <w:szCs w:val="20"/>
+        <w:pStyle w:val="ListParagraph"/>
+        <w:numPr>
+          <w:ilvl w:val="0"/>
+          <w:numId w:val="8"/>
+        </w:numPr>
+        <w:spacing w:line="240" w:lineRule="auto"/>
+        <w:rPr>
+          <w:b/>
+          <w:sz w:val="20"/>
+          <w:szCs w:val="20"/>
+        </w:rPr>
+      </w:pPr>
+      <w:r>
+        <w:rPr>
+          <w:b/>
+          <w:sz w:val="20"/>
+          <w:szCs w:val="20"/>
+        </w:rPr>
+        <w:t>Cloud/Big Data: AWS (S3, Lambda, Glue, EMR, Athena, Aurora</w:t>
+      </w:r>
+      <w:r>
+        <w:rPr>
+          <w:b/>
+          <w:sz w:val="20"/>
+          <w:szCs w:val="20"/>
+        </w:rPr>
+        <w:t>)</w:t>
+      </w:r>
+    </w:p>
+    <w:p>
+      <w:pPr>
+        <w:pStyle w:val="ListParagraph"/>
+        <w:numPr>
+          <w:ilvl w:val="0"/>
+          <w:numId w:val="8"/>
+        </w:numPr>
+        <w:spacing w:line="240" w:lineRule="auto"/>
+        <w:rPr>
+          <w:b/>
+          <w:sz w:val="20"/>
+          <w:szCs w:val="20"/>
+        </w:rPr>
+      </w:pPr>
+      <w:r>
+        <w:rPr>
+          <w:b/>
+          <w:sz w:val="20"/>
+          <w:szCs w:val="20"/>
+        </w:rPr>
+        <w:t>Programming &amp; Scripting: Python (PySpark, Pandas, NumPy, SQLAlchemy), SQL (T-SQL, PL/SQL), Node.js</w:t>
+      </w:r>
+    </w:p>
+    <w:p>
+      <w:pPr>
+        <w:pStyle w:val="ListParagraph"/>
+        <w:numPr>
+          <w:ilvl w:val="0"/>
+          <w:numId w:val="8"/>
+        </w:numPr>
+        <w:spacing w:line="240" w:lineRule="auto"/>
+        <w:rPr>
+          <w:b/>
+          <w:sz w:val="20"/>
+          <w:szCs w:val="20"/>
+        </w:rPr>
+      </w:pPr>
+      <w:r>
+        <w:rPr>
+          <w:b/>
+          <w:sz w:val="20"/>
+          <w:szCs w:val="20"/>
+        </w:rPr>
+        <w:t>Databases: RDBMS (Postgres, Oracle, SQL Server, MySQL), NoSQL (Neo4j, MongoDB, DynamoDB), JSON, XML</w:t>
+      </w:r>
+    </w:p>
+    <w:p>
+      <w:pPr>
+        <w:pStyle w:val="ListParagraph"/>
+        <w:numPr>
+          <w:ilvl w:val="0"/>
+          <w:numId w:val="8"/>
+        </w:numPr>
+        <w:spacing w:line="240" w:lineRule="auto"/>
+        <w:rPr>
+          <w:b/>
+          <w:sz w:val="20"/>
+          <w:szCs w:val="20"/>
+        </w:rPr>
+      </w:pPr>
+      <w:r>
+        <w:rPr>
+          <w:b/>
+          <w:sz w:val="20"/>
+          <w:szCs w:val="20"/>
+        </w:rPr>
+        <w:t>ETL &amp; Data Warehousing: ETL/ELT Pipeline Design, Data Modeling, Data Governance, dbt</w:t>
+      </w:r>
+    </w:p>
+    <w:p>
+      <w:pPr>
+        <w:pStyle w:val="ListParagraph"/>
+        <w:numPr>
+          <w:ilvl w:val="0"/>
+          <w:numId w:val="8"/>
+        </w:numPr>
+        <w:spacing w:line="240" w:lineRule="auto"/>
+        <w:rPr>
+          <w:b/>
+          <w:sz w:val="20"/>
+          <w:szCs w:val="20"/>
+        </w:rPr>
+      </w:pPr>
+      <w:r>
+        <w:rPr>
+          <w:b/>
+          <w:sz w:val="20"/>
+          <w:szCs w:val="20"/>
+        </w:rPr>
+        <w:t>BI &amp; Visualization: Power BI, Tableau, Excel</w:t>
+      </w:r>
+    </w:p>
+    <w:p>
+      <w:pPr>
+        <w:pStyle w:val="ListParagraph"/>
+        <w:numPr>
+          <w:ilvl w:val="0"/>
+          <w:numId w:val="8"/>
+        </w:numPr>
+        <w:spacing w:line="240" w:lineRule="auto"/>
+        <w:rPr>
+          <w:sz w:val="20"/>
+          <w:szCs w:val="20"/>
+        </w:rPr>
+      </w:pPr>
+      <w:r>
+        <w:rPr>
+          <w:b/>
+          <w:sz w:val="20"/>
+          <w:szCs w:val="20"/>
+        </w:rPr>
+        <w:t>DevOps &amp; Tools: Git, GitHub Actions (CI/CD), Jira</w:t>
+      </w:r>
+      <w:r>
+        <w:rPr>
+          <w:b/>
+          <w:sz w:val="20"/>
+          <w:szCs w:val="20"/>
+        </w:rPr>
+        <w:t>,</w:t>
+      </w:r>
+      <w:r>
+        <w:rPr>
+          <w:b/>
+          <w:sz w:val="20"/>
+          <w:szCs w:val="20"/>
+        </w:rPr>
+        <w:t xml:space="preserve"> Docker</w:t>
+      </w:r>
+    </w:p>
+    <w:p>
+      <w:pPr>
+        <w:rPr>
+          <w:rFonts w:ascii="Calibri" w:hAnsi="Calibri" w:cs="Calibri"/>
+          <w:sz w:val="20"/>
+          <w:szCs w:val="20"/>
+        </w:rPr>
+      </w:pPr>
+    </w:p>
+    <w:p>
+      <w:pPr>
+        <w:pBdr>
+          <w:bottom w:val="single" w:sz="6" w:space="1" w:color="auto"/>
+        </w:pBdr>
+        <w:rPr>
+          <w:rFonts w:ascii="Calibri" w:hAnsi="Calibri" w:cs="Calibri"/>
+          <w:b/>
+          <w:smallCaps/>
+        </w:rPr>
+      </w:pPr>
+      <w:r>
+        <w:rPr>
+          <w:rFonts w:ascii="Calibri" w:hAnsi="Calibri" w:cs="Calibri"/>
+          <w:b/>
+          <w:smallCaps/>
         </w:rPr>
         <w:t>Certification</w:t>
       </w:r>
-      <w:r>
-        <w:rPr>
-          <w:rFonts w:ascii="Calibri" w:hAnsi="Calibri" w:cs="Calibri"/>
-          <w:sz w:val="20"/>
-          <w:szCs w:val="20"/>
-        </w:rPr>
-        <w:t>: Meta Database engineer (Jan 2025), Google Advanced Data Analytics Specialization (Mar 2024)</w:t>
-      </w:r>
-      <w:r>
-        <w:rPr>
-          <w:rFonts w:ascii="Calibri" w:hAnsi="Calibri" w:cs="Calibri"/>
+    </w:p>
+    <w:p>
+      <w:pPr>
+        <w:pStyle w:val="ListParagraph"/>
+        <w:numPr>
+          <w:ilvl w:val="0"/>
+          <w:numId w:val="7"/>
+        </w:numPr>
+        <w:spacing w:line="240" w:lineRule="auto"/>
+        <w:rPr>
+          <w:sz w:val="20"/>
+          <w:szCs w:val="20"/>
+        </w:rPr>
+      </w:pPr>
+      <w:r>
+        <w:rPr>
+          <w:sz w:val="20"/>
+          <w:szCs w:val="20"/>
+        </w:rPr>
+        <w:t xml:space="preserve">Meta Database engineer </w:t>
+      </w:r>
+      <w:r>
+        <w:rPr>
+          <w:sz w:val="20"/>
+          <w:szCs w:val="20"/>
+        </w:rPr>
+        <w:t xml:space="preserve">- </w:t>
+      </w:r>
+      <w:r>
+        <w:rPr>
+          <w:sz w:val="20"/>
+          <w:szCs w:val="20"/>
+        </w:rPr>
+        <w:t>Jan 2025</w:t>
+      </w:r>
+    </w:p>
+    <w:p>
+      <w:pPr>
+        <w:pStyle w:val="ListParagraph"/>
+        <w:numPr>
+          <w:ilvl w:val="0"/>
+          <w:numId w:val="7"/>
+        </w:numPr>
+        <w:spacing w:line="240" w:lineRule="auto"/>
+        <w:rPr>
+          <w:sz w:val="22"/>
+          <w:szCs w:val="20"/>
+        </w:rPr>
+      </w:pPr>
+      <w:r>
+        <w:rPr>
+          <w:sz w:val="20"/>
+          <w:szCs w:val="20"/>
+        </w:rPr>
+        <w:t xml:space="preserve">Google Advanced Data Analytics Specialization </w:t>
+      </w:r>
+      <w:r>
+        <w:rPr>
+          <w:sz w:val="20"/>
+          <w:szCs w:val="20"/>
+        </w:rPr>
+        <w:t xml:space="preserve">- </w:t>
+      </w:r>
+      <w:r>
+        <w:rPr>
+          <w:sz w:val="20"/>
+          <w:szCs w:val="20"/>
+        </w:rPr>
+        <w:t>Mar 2024</w:t>
+      </w:r>
+      <w:r>
+        <w:rPr>
           <w:sz w:val="20"/>
           <w:szCs w:val="20"/>
         </w:rPr>
@@ -2103,6 +2374,119 @@
     </w:lvl>
   </w:abstractNum>
   <w:abstractNum w:abstractNumId="3" w15:restartNumberingAfterBreak="0">
+    <w:nsid w:val="58824E55"/>
+    <w:multiLevelType w:val="hybridMultilevel"/>
+    <w:tmpl w:val="C26AF712"/>
+    <w:lvl w:ilvl="0" w:tplc="04090001">
+      <w:start w:val="1"/>
+      <w:numFmt w:val="bullet"/>
+      <w:lvlText w:val=""/>
+      <w:lvlJc w:val="left"/>
+      <w:pPr>
+        <w:ind w:left="360" w:hanging="360"/>
+      </w:pPr>
+      <w:rPr>
+        <w:rFonts w:ascii="Symbol" w:hAnsi="Symbol" w:hint="default"/>
+      </w:rPr>
+    </w:lvl>
+    <w:lvl w:ilvl="1" w:tplc="04090003" w:tentative="1">
+      <w:start w:val="1"/>
+      <w:numFmt w:val="bullet"/>
+      <w:lvlText w:val="o"/>
+      <w:lvlJc w:val="left"/>
+      <w:pPr>
+        <w:ind w:left="1080" w:hanging="360"/>
+      </w:pPr>
+      <w:rPr>
+        <w:rFonts w:ascii="Courier New" w:hAnsi="Courier New" w:cs="Courier New" w:hint="default"/>
+      </w:rPr>
+    </w:lvl>
+    <w:lvl w:ilvl="2" w:tplc="04090005" w:tentative="1">
+      <w:start w:val="1"/>
+      <w:numFmt w:val="bullet"/>
+      <w:lvlText w:val=""/>
+      <w:lvlJc w:val="left"/>
+      <w:pPr>
+        <w:ind w:left="1800" w:hanging="360"/>
+      </w:pPr>
+      <w:rPr>
+        <w:rFonts w:ascii="Wingdings" w:hAnsi="Wingdings" w:hint="default"/>
+      </w:rPr>
+    </w:lvl>
+    <w:lvl w:ilvl="3" w:tplc="04090001" w:tentative="1">
+      <w:start w:val="1"/>
+      <w:numFmt w:val="bullet"/>
+      <w:lvlText w:val=""/>
+      <w:lvlJc w:val="left"/>
+      <w:pPr>
+        <w:ind w:left="2520" w:hanging="360"/>
+      </w:pPr>
+      <w:rPr>
+        <w:rFonts w:ascii="Symbol" w:hAnsi="Symbol" w:hint="default"/>
+      </w:rPr>
+    </w:lvl>
+    <w:lvl w:ilvl="4" w:tplc="04090003" w:tentative="1">
+      <w:start w:val="1"/>
+      <w:numFmt w:val="bullet"/>
+      <w:lvlText w:val="o"/>
+      <w:lvlJc w:val="left"/>
+      <w:pPr>
+        <w:ind w:left="3240" w:hanging="360"/>
+      </w:pPr>
+      <w:rPr>
+        <w:rFonts w:ascii="Courier New" w:hAnsi="Courier New" w:cs="Courier New" w:hint="default"/>
+      </w:rPr>
+    </w:lvl>
+    <w:lvl w:ilvl="5" w:tplc="04090005" w:tentative="1">
+      <w:start w:val="1"/>
+      <w:numFmt w:val="bullet"/>
+      <w:lvlText w:val=""/>
+      <w:lvlJc w:val="left"/>
+      <w:pPr>
+        <w:ind w:left="3960" w:hanging="360"/>
+      </w:pPr>
+      <w:rPr>
+        <w:rFonts w:ascii="Wingdings" w:hAnsi="Wingdings" w:hint="default"/>
+      </w:rPr>
+    </w:lvl>
+    <w:lvl w:ilvl="6" w:tplc="04090001" w:tentative="1">
+      <w:start w:val="1"/>
+      <w:numFmt w:val="bullet"/>
+      <w:lvlText w:val=""/>
+      <w:lvlJc w:val="left"/>
+      <w:pPr>
+        <w:ind w:left="4680" w:hanging="360"/>
+      </w:pPr>
+      <w:rPr>
+        <w:rFonts w:ascii="Symbol" w:hAnsi="Symbol" w:hint="default"/>
+      </w:rPr>
+    </w:lvl>
+    <w:lvl w:ilvl="7" w:tplc="04090003" w:tentative="1">
+      <w:start w:val="1"/>
+      <w:numFmt w:val="bullet"/>
+      <w:lvlText w:val="o"/>
+      <w:lvlJc w:val="left"/>
+      <w:pPr>
+        <w:ind w:left="5400" w:hanging="360"/>
+      </w:pPr>
+      <w:rPr>
+        <w:rFonts w:ascii="Courier New" w:hAnsi="Courier New" w:cs="Courier New" w:hint="default"/>
+      </w:rPr>
+    </w:lvl>
+    <w:lvl w:ilvl="8" w:tplc="04090005" w:tentative="1">
+      <w:start w:val="1"/>
+      <w:numFmt w:val="bullet"/>
+      <w:lvlText w:val=""/>
+      <w:lvlJc w:val="left"/>
+      <w:pPr>
+        <w:ind w:left="6120" w:hanging="360"/>
+      </w:pPr>
+      <w:rPr>
+        <w:rFonts w:ascii="Wingdings" w:hAnsi="Wingdings" w:hint="default"/>
+      </w:rPr>
+    </w:lvl>
+  </w:abstractNum>
+  <w:abstractNum w:abstractNumId="4" w15:restartNumberingAfterBreak="0">
     <w:nsid w:val="5FCF63E0"/>
     <w:multiLevelType w:val="hybridMultilevel"/>
     <w:tmpl w:val="CC626104"/>
@@ -2215,7 +2599,120 @@
       </w:rPr>
     </w:lvl>
   </w:abstractNum>
-  <w:abstractNum w:abstractNumId="4" w15:restartNumberingAfterBreak="0">
+  <w:abstractNum w:abstractNumId="5" w15:restartNumberingAfterBreak="0">
+    <w:nsid w:val="61FD65A6"/>
+    <w:multiLevelType w:val="hybridMultilevel"/>
+    <w:tmpl w:val="C908B280"/>
+    <w:lvl w:ilvl="0" w:tplc="04090001">
+      <w:start w:val="1"/>
+      <w:numFmt w:val="bullet"/>
+      <w:lvlText w:val=""/>
+      <w:lvlJc w:val="left"/>
+      <w:pPr>
+        <w:ind w:left="360" w:hanging="360"/>
+      </w:pPr>
+      <w:rPr>
+        <w:rFonts w:ascii="Symbol" w:hAnsi="Symbol" w:hint="default"/>
+      </w:rPr>
+    </w:lvl>
+    <w:lvl w:ilvl="1" w:tplc="04090003" w:tentative="1">
+      <w:start w:val="1"/>
+      <w:numFmt w:val="bullet"/>
+      <w:lvlText w:val="o"/>
+      <w:lvlJc w:val="left"/>
+      <w:pPr>
+        <w:ind w:left="1080" w:hanging="360"/>
+      </w:pPr>
+      <w:rPr>
+        <w:rFonts w:ascii="Courier New" w:hAnsi="Courier New" w:cs="Courier New" w:hint="default"/>
+      </w:rPr>
+    </w:lvl>
+    <w:lvl w:ilvl="2" w:tplc="04090005" w:tentative="1">
+      <w:start w:val="1"/>
+      <w:numFmt w:val="bullet"/>
+      <w:lvlText w:val=""/>
+      <w:lvlJc w:val="left"/>
+      <w:pPr>
+        <w:ind w:left="1800" w:hanging="360"/>
+      </w:pPr>
+      <w:rPr>
+        <w:rFonts w:ascii="Wingdings" w:hAnsi="Wingdings" w:hint="default"/>
+      </w:rPr>
+    </w:lvl>
+    <w:lvl w:ilvl="3" w:tplc="04090001" w:tentative="1">
+      <w:start w:val="1"/>
+      <w:numFmt w:val="bullet"/>
+      <w:lvlText w:val=""/>
+      <w:lvlJc w:val="left"/>
+      <w:pPr>
+        <w:ind w:left="2520" w:hanging="360"/>
+      </w:pPr>
+      <w:rPr>
+        <w:rFonts w:ascii="Symbol" w:hAnsi="Symbol" w:hint="default"/>
+      </w:rPr>
+    </w:lvl>
+    <w:lvl w:ilvl="4" w:tplc="04090003" w:tentative="1">
+      <w:start w:val="1"/>
+      <w:numFmt w:val="bullet"/>
+      <w:lvlText w:val="o"/>
+      <w:lvlJc w:val="left"/>
+      <w:pPr>
+        <w:ind w:left="3240" w:hanging="360"/>
+      </w:pPr>
+      <w:rPr>
+        <w:rFonts w:ascii="Courier New" w:hAnsi="Courier New" w:cs="Courier New" w:hint="default"/>
+      </w:rPr>
+    </w:lvl>
+    <w:lvl w:ilvl="5" w:tplc="04090005" w:tentative="1">
+      <w:start w:val="1"/>
+      <w:numFmt w:val="bullet"/>
+      <w:lvlText w:val=""/>
+      <w:lvlJc w:val="left"/>
+      <w:pPr>
+        <w:ind w:left="3960" w:hanging="360"/>
+      </w:pPr>
+      <w:rPr>
+        <w:rFonts w:ascii="Wingdings" w:hAnsi="Wingdings" w:hint="default"/>
+      </w:rPr>
+    </w:lvl>
+    <w:lvl w:ilvl="6" w:tplc="04090001" w:tentative="1">
+      <w:start w:val="1"/>
+      <w:numFmt w:val="bullet"/>
+      <w:lvlText w:val=""/>
+      <w:lvlJc w:val="left"/>
+      <w:pPr>
+        <w:ind w:left="4680" w:hanging="360"/>
+      </w:pPr>
+      <w:rPr>
+        <w:rFonts w:ascii="Symbol" w:hAnsi="Symbol" w:hint="default"/>
+      </w:rPr>
+    </w:lvl>
+    <w:lvl w:ilvl="7" w:tplc="04090003" w:tentative="1">
+      <w:start w:val="1"/>
+      <w:numFmt w:val="bullet"/>
+      <w:lvlText w:val="o"/>
+      <w:lvlJc w:val="left"/>
+      <w:pPr>
+        <w:ind w:left="5400" w:hanging="360"/>
+      </w:pPr>
+      <w:rPr>
+        <w:rFonts w:ascii="Courier New" w:hAnsi="Courier New" w:cs="Courier New" w:hint="default"/>
+      </w:rPr>
+    </w:lvl>
+    <w:lvl w:ilvl="8" w:tplc="04090005" w:tentative="1">
+      <w:start w:val="1"/>
+      <w:numFmt w:val="bullet"/>
+      <w:lvlText w:val=""/>
+      <w:lvlJc w:val="left"/>
+      <w:pPr>
+        <w:ind w:left="6120" w:hanging="360"/>
+      </w:pPr>
+      <w:rPr>
+        <w:rFonts w:ascii="Wingdings" w:hAnsi="Wingdings" w:hint="default"/>
+      </w:rPr>
+    </w:lvl>
+  </w:abstractNum>
+  <w:abstractNum w:abstractNumId="6" w15:restartNumberingAfterBreak="0">
     <w:nsid w:val="73891394"/>
     <w:multiLevelType w:val="hybridMultilevel"/>
     <w:tmpl w:val="CD720B7A"/>
@@ -2328,7 +2825,7 @@
       </w:rPr>
     </w:lvl>
   </w:abstractNum>
-  <w:abstractNum w:abstractNumId="5" w15:restartNumberingAfterBreak="0">
+  <w:abstractNum w:abstractNumId="7" w15:restartNumberingAfterBreak="0">
     <w:nsid w:val="7D9B7E42"/>
     <w:multiLevelType w:val="multilevel"/>
     <w:tmpl w:val="DF0ECD36"/>
@@ -2521,15 +3018,21 @@
     <w:abstractNumId w:val="0"/>
   </w:num>
   <w:num w:numId="3">
-    <w:abstractNumId w:val="3"/>
+    <w:abstractNumId w:val="4"/>
   </w:num>
   <w:num w:numId="4">
     <w:abstractNumId w:val="1"/>
   </w:num>
   <w:num w:numId="5">
-    <w:abstractNumId w:val="4"/>
+    <w:abstractNumId w:val="6"/>
   </w:num>
   <w:num w:numId="6">
+    <w:abstractNumId w:val="7"/>
+  </w:num>
+  <w:num w:numId="7">
+    <w:abstractNumId w:val="3"/>
+  </w:num>
+  <w:num w:numId="8">
     <w:abstractNumId w:val="5"/>
   </w:num>
 </w:numbering>

</xml_diff>

<commit_message>
added data modeler description
</commit_message>
<xml_diff>
--- a/Doc/DataEngineer/WesleyLauResume.docx
+++ b/Doc/DataEngineer/WesleyLauResume.docx
@@ -394,40 +394,14 @@
           <w:szCs w:val="24"/>
         </w:rPr>
       </w:pPr>
-      <w:bookmarkStart w:id="1" w:name="_Hlk206845277"/>
       <w:r>
         <w:rPr>
           <w:color w:val="auto"/>
           <w:sz w:val="20"/>
           <w:szCs w:val="24"/>
         </w:rPr>
-        <w:t>Led the integration of two external systems into the existing data architecture, e</w:t>
-      </w:r>
-      <w:r>
-        <w:rPr>
-          <w:color w:val="auto"/>
-          <w:sz w:val="20"/>
-          <w:szCs w:val="24"/>
-        </w:rPr>
-        <w:t>xpand the existing Neo4j Graph data model</w:t>
-      </w:r>
-      <w:r>
-        <w:rPr>
-          <w:color w:val="auto"/>
-          <w:sz w:val="20"/>
-          <w:szCs w:val="24"/>
-        </w:rPr>
-        <w:t>, improving</w:t>
-      </w:r>
-      <w:r>
-        <w:rPr>
-          <w:color w:val="auto"/>
-          <w:sz w:val="20"/>
-          <w:szCs w:val="24"/>
-        </w:rPr>
-        <w:t xml:space="preserve"> data accessibility and scalability.</w:t>
-      </w:r>
-      <w:bookmarkEnd w:id="1"/>
+        <w:t>Enhanced cancer research capabilities by leading the integration of two external data systems, expanding the Neo4j graph model to support a 50% increase in query load and provide researchers with unified access to previously siloed datasets.</w:t>
+      </w:r>
     </w:p>
     <w:p>
       <w:pPr>
@@ -575,7 +549,7 @@
           <w:sz w:val="20"/>
           <w:szCs w:val="24"/>
         </w:rPr>
-        <w:t>Developed and optimized Python ETL pipelines to parse and ingest terabytes of raw genomic sequence data from FASTA and FASTQ formats, enriching the patient data used to train a predictive cancer progression model.</w:t>
+        <w:t>Fueled a predictive cancer progression model by engineering optimized Python ETL pipelines to ingest and process terabytes of complex genomic data (FASTA/FASTQ), increasing the richness and accuracy of the model's training dataset.</w:t>
       </w:r>
     </w:p>
     <w:p>
@@ -694,63 +668,7 @@
           <w:sz w:val="20"/>
           <w:szCs w:val="24"/>
         </w:rPr>
-        <w:t xml:space="preserve">Coordinated with SME and key stakeholders to </w:t>
-      </w:r>
-      <w:r>
-        <w:rPr>
-          <w:color w:val="auto"/>
-          <w:sz w:val="20"/>
-          <w:szCs w:val="24"/>
-        </w:rPr>
-        <w:t>define</w:t>
-      </w:r>
-      <w:r>
-        <w:rPr>
-          <w:color w:val="auto"/>
-          <w:sz w:val="20"/>
-          <w:szCs w:val="24"/>
-        </w:rPr>
-        <w:t xml:space="preserve"> data </w:t>
-      </w:r>
-      <w:r>
-        <w:rPr>
-          <w:color w:val="auto"/>
-          <w:sz w:val="20"/>
-          <w:szCs w:val="24"/>
-        </w:rPr>
-        <w:t>policy</w:t>
-      </w:r>
-      <w:r>
-        <w:rPr>
-          <w:color w:val="auto"/>
-          <w:sz w:val="20"/>
-          <w:szCs w:val="24"/>
-        </w:rPr>
-        <w:t xml:space="preserve"> and</w:t>
-      </w:r>
-      <w:r>
-        <w:rPr>
-          <w:color w:val="auto"/>
-          <w:sz w:val="20"/>
-          <w:szCs w:val="24"/>
-        </w:rPr>
-        <w:t xml:space="preserve"> established governance framework</w:t>
-      </w:r>
-      <w:r>
-        <w:rPr>
-          <w:color w:val="auto"/>
-          <w:sz w:val="20"/>
-          <w:szCs w:val="24"/>
-        </w:rPr>
-        <w:t xml:space="preserve">; </w:t>
-      </w:r>
-      <w:r>
-        <w:rPr>
-          <w:color w:val="auto"/>
-          <w:sz w:val="20"/>
-          <w:szCs w:val="24"/>
-        </w:rPr>
-        <w:t>developed data dictionaries, data catalogs, and data lineage documentation.</w:t>
+        <w:t>Established a unified data governance framework by collaborating with SMEs, resulting in a 40% reduction in data inconsistencies and providing a clear data lineage that passed all compliance audits.</w:t>
       </w:r>
     </w:p>
     <w:p>
@@ -769,31 +687,7 @@
           <w:sz w:val="20"/>
           <w:szCs w:val="24"/>
         </w:rPr>
-        <w:t xml:space="preserve">Designed an Enterprise Data Warehouse </w:t>
-      </w:r>
-      <w:r>
-        <w:rPr>
-          <w:color w:val="auto"/>
-          <w:sz w:val="20"/>
-          <w:szCs w:val="24"/>
-        </w:rPr>
-        <w:t>to c</w:t>
-      </w:r>
-      <w:r>
-        <w:rPr>
-          <w:color w:val="auto"/>
-          <w:sz w:val="20"/>
-          <w:szCs w:val="24"/>
-        </w:rPr>
-        <w:t>onsolidates disparate data sources from multiple DHS agencies into a harmonized schema</w:t>
-      </w:r>
-      <w:r>
-        <w:rPr>
-          <w:color w:val="auto"/>
-          <w:sz w:val="20"/>
-          <w:szCs w:val="24"/>
-        </w:rPr>
-        <w:t xml:space="preserve">, providing a single source of truth for DHS data assets. </w:t>
+        <w:t>Enabled cross-agency analytics by designing a centralized Enterprise Data Warehouse, consolidating data from 5 DHS agencies into a single source of truth and reducing report generation time for leadership from weeks to days.</w:t>
       </w:r>
     </w:p>
     <w:p>
@@ -996,25 +890,7 @@
           <w:sz w:val="20"/>
           <w:szCs w:val="20"/>
         </w:rPr>
-        <w:t xml:space="preserve">Designed and implemented a complex </w:t>
-      </w:r>
-      <w:r>
-        <w:rPr>
-          <w:i/>
-          <w:iCs/>
-          <w:color w:val="auto"/>
-          <w:sz w:val="20"/>
-          <w:szCs w:val="20"/>
-        </w:rPr>
-        <w:t xml:space="preserve">AWS Athena query </w:t>
-      </w:r>
-      <w:r>
-        <w:rPr>
-          <w:color w:val="auto"/>
-          <w:sz w:val="20"/>
-          <w:szCs w:val="20"/>
-        </w:rPr>
-        <w:t>system to retrieve and process data from AWS S3 data lake, enabling faster insights for the data science team.</w:t>
+        <w:t>Accelerated data science initiatives by implementing a high-performance AWS Athena query system, slashing data retrieval times by over 60% and empowering the data science team with near real-time access to disaster-related datasets.</w:t>
       </w:r>
     </w:p>
     <w:p>
@@ -1583,6 +1459,7 @@
           <w:sz w:val="20"/>
           <w:szCs w:val="20"/>
         </w:rPr>
+        <w:lastRenderedPageBreak/>
         <w:t xml:space="preserve">DevOps &amp; Tools: </w:t>
       </w:r>
       <w:r>
@@ -1655,7 +1532,6 @@
           <w:b/>
           <w:smallCaps/>
         </w:rPr>
-        <w:lastRenderedPageBreak/>
         <w:t>Certification</w:t>
       </w:r>
     </w:p>

</xml_diff>